<commit_message>
Minor fixes for SR1
</commit_message>
<xml_diff>
--- a/Самостоятельные работы/СР1.docx
+++ b/Самостоятельные работы/СР1.docx
@@ -359,15 +359,33 @@
           <w:sz w:val="28"/>
           <w:szCs w:val="28"/>
         </w:rPr>
-        <w:t xml:space="preserve">[0,10] </w:t>
-      </w:r>
-      <w:r>
-        <w:rPr>
-          <w:rFonts w:ascii="Times New Roman" w:hAnsi="Times New Roman" w:cs="Times New Roman"/>
-          <w:sz w:val="28"/>
-          <w:szCs w:val="28"/>
-        </w:rPr>
-        <w:t xml:space="preserve">(используйте тернарные операции и методы класса </w:t>
+        <w:t>[0,10]</w:t>
+      </w:r>
+      <w:proofErr w:type="gramStart"/>
+      <w:r>
+        <w:rPr>
+          <w:rFonts w:ascii="Times New Roman" w:hAnsi="Times New Roman" w:cs="Times New Roman"/>
+          <w:sz w:val="28"/>
+          <w:szCs w:val="28"/>
+        </w:rPr>
+        <w:t>.</w:t>
+      </w:r>
+      <w:proofErr w:type="gramEnd"/>
+      <w:r>
+        <w:rPr>
+          <w:rFonts w:ascii="Times New Roman" w:hAnsi="Times New Roman" w:cs="Times New Roman"/>
+          <w:sz w:val="28"/>
+          <w:szCs w:val="28"/>
+        </w:rPr>
+        <w:t xml:space="preserve"> Для вычисления оценки </w:t>
+      </w:r>
+      <w:r>
+        <w:rPr>
+          <w:rFonts w:ascii="Times New Roman" w:hAnsi="Times New Roman" w:cs="Times New Roman"/>
+          <w:sz w:val="28"/>
+          <w:szCs w:val="28"/>
+        </w:rPr>
+        <w:t xml:space="preserve">используйте тернарные операции и методы класса </w:t>
       </w:r>
       <w:r>
         <w:rPr>
@@ -384,7 +402,7 @@
           <w:sz w:val="28"/>
           <w:szCs w:val="28"/>
         </w:rPr>
-        <w:t>).</w:t>
+        <w:t>.</w:t>
       </w:r>
     </w:p>
     <w:p>
@@ -1281,15 +1299,23 @@
           <w:sz w:val="28"/>
           <w:szCs w:val="28"/>
         </w:rPr>
-        <w:t xml:space="preserve">[0,10] </w:t>
-      </w:r>
-      <w:r>
-        <w:rPr>
-          <w:rFonts w:ascii="Times New Roman" w:eastAsiaTheme="minorEastAsia" w:hAnsi="Times New Roman" w:cs="Times New Roman"/>
-          <w:sz w:val="28"/>
-          <w:szCs w:val="28"/>
-        </w:rPr>
-        <w:t xml:space="preserve">(используйте методы класса </w:t>
+        <w:t>[0,10]</w:t>
+      </w:r>
+      <w:r>
+        <w:rPr>
+          <w:rFonts w:ascii="Times New Roman" w:eastAsiaTheme="minorEastAsia" w:hAnsi="Times New Roman" w:cs="Times New Roman"/>
+          <w:sz w:val="28"/>
+          <w:szCs w:val="28"/>
+        </w:rPr>
+        <w:t xml:space="preserve">.  Для вычисления оценки </w:t>
+      </w:r>
+      <w:r>
+        <w:rPr>
+          <w:rFonts w:ascii="Times New Roman" w:eastAsiaTheme="minorEastAsia" w:hAnsi="Times New Roman" w:cs="Times New Roman"/>
+          <w:sz w:val="28"/>
+          <w:szCs w:val="28"/>
+        </w:rPr>
+        <w:t xml:space="preserve">используйте методы класса </w:t>
       </w:r>
       <w:r>
         <w:rPr>
@@ -1306,7 +1332,7 @@
           <w:sz w:val="28"/>
           <w:szCs w:val="28"/>
         </w:rPr>
-        <w:t>).</w:t>
+        <w:t>.</w:t>
       </w:r>
     </w:p>
     <w:p>

</xml_diff>